<commit_message>
PR Korrekturen vorgenommen -> Mockup Fehlplatzierung entfernt -> Namen angepasst im Protokoll
</commit_message>
<xml_diff>
--- a/eduScrumProtokolle/eduScrumProtokoll_27.02.2023.docx
+++ b/eduScrumProtokolle/eduScrumProtokoll_27.02.2023.docx
@@ -32,7 +32,7 @@
         <w:t>Teilnehmer</w:t>
       </w:r>
       <w:r>
-        <w:t>: Maximilian Teuber, Kevin Junker, Markus Blumenstock, Gauthier Corentin Gaukler</w:t>
+        <w:t>: Maximilian Teuber, Kevin Junker, Markus Blumenstock, Gauthier Gaukler</w:t>
       </w:r>
       <w:r>
         <w:t xml:space="preserve"> </w:t>
@@ -92,13 +92,8 @@
                 <w:numId w:val="5"/>
               </w:numPr>
             </w:pPr>
-            <w:proofErr w:type="spellStart"/>
             <w:r>
-              <w:t>Scrum</w:t>
-            </w:r>
-            <w:proofErr w:type="spellEnd"/>
-            <w:r>
-              <w:t xml:space="preserve"> Konzept</w:t>
+              <w:t>Scrum Konzept</w:t>
             </w:r>
             <w:r>
               <w:t xml:space="preserve"> besprochen</w:t>
@@ -112,13 +107,8 @@
                 <w:numId w:val="5"/>
               </w:numPr>
             </w:pPr>
-            <w:proofErr w:type="spellStart"/>
             <w:r>
-              <w:t>Scrum</w:t>
-            </w:r>
-            <w:proofErr w:type="spellEnd"/>
-            <w:r>
-              <w:t xml:space="preserve"> Master ausgewählt (Maximilian Teuber)</w:t>
+              <w:t>Scrum Master ausgewählt (Maximilian Teuber)</w:t>
             </w:r>
           </w:p>
           <w:p>
@@ -142,21 +132,8 @@
               </w:numPr>
             </w:pPr>
             <w:r>
-              <w:t xml:space="preserve">Mock </w:t>
+              <w:t>Mock Ups reviewed</w:t>
             </w:r>
-            <w:proofErr w:type="spellStart"/>
-            <w:r>
-              <w:t>Ups</w:t>
-            </w:r>
-            <w:proofErr w:type="spellEnd"/>
-            <w:r>
-              <w:t xml:space="preserve"> </w:t>
-            </w:r>
-            <w:proofErr w:type="spellStart"/>
-            <w:r>
-              <w:t>reviewed</w:t>
-            </w:r>
-            <w:proofErr w:type="spellEnd"/>
           </w:p>
           <w:p>
             <w:pPr>
@@ -255,15 +232,7 @@
               <w:spacing w:after="207" w:line="259" w:lineRule="auto"/>
             </w:pPr>
             <w:r>
-              <w:t xml:space="preserve">Weitere Mock </w:t>
-            </w:r>
-            <w:proofErr w:type="spellStart"/>
-            <w:r>
-              <w:t>Ups</w:t>
-            </w:r>
-            <w:proofErr w:type="spellEnd"/>
-            <w:r>
-              <w:t xml:space="preserve"> fehlen zu Komplettierung </w:t>
+              <w:t xml:space="preserve">Weitere Mock Ups fehlen zu Komplettierung </w:t>
             </w:r>
           </w:p>
           <w:p>
@@ -389,15 +358,7 @@
               <w:spacing w:after="207" w:line="259" w:lineRule="auto"/>
             </w:pPr>
             <w:r>
-              <w:t xml:space="preserve">Mock </w:t>
-            </w:r>
-            <w:proofErr w:type="spellStart"/>
-            <w:r>
-              <w:t>ups</w:t>
-            </w:r>
-            <w:proofErr w:type="spellEnd"/>
-            <w:r>
-              <w:t xml:space="preserve"> ausarbeiten </w:t>
+              <w:t xml:space="preserve">Mock ups ausarbeiten </w:t>
             </w:r>
           </w:p>
         </w:tc>
@@ -568,15 +529,7 @@
         <w:sz w:val="32"/>
         <w:szCs w:val="28"/>
       </w:rPr>
-      <w:t xml:space="preserve">Protokoll der Teambesprechung </w:t>
-    </w:r>
-    <w:r>
-      <w:rPr>
-        <w:rStyle w:val="berschrift1Zchn"/>
-        <w:sz w:val="32"/>
-        <w:szCs w:val="28"/>
-      </w:rPr>
-      <w:t>von</w:t>
+      <w:t>Protokoll der Teambesprechung von</w:t>
     </w:r>
     <w:r>
       <w:rPr>
@@ -604,15 +557,6 @@
         <w:szCs w:val="36"/>
       </w:rPr>
       <w:tab/>
-    </w:r>
-    <w:r>
-      <w:rPr>
-        <w:rFonts w:ascii="Agency FB" w:hAnsi="Agency FB"/>
-        <w:b/>
-        <w:bCs/>
-        <w:sz w:val="32"/>
-        <w:szCs w:val="36"/>
-      </w:rPr>
       <w:t>Projektgruppe</w:t>
     </w:r>
     <w:r>
@@ -1845,6 +1789,7 @@
   <w:style w:type="character" w:default="1" w:styleId="Absatz-Standardschriftart">
     <w:name w:val="Default Paragraph Font"/>
     <w:uiPriority w:val="1"/>
+    <w:semiHidden/>
     <w:unhideWhenUsed/>
   </w:style>
   <w:style w:type="table" w:default="1" w:styleId="NormaleTabelle">

</xml_diff>